<commit_message>
add lwip and webcamera moduel, now need BLink SDIO WIFI
</commit_message>
<xml_diff>
--- a/调试过程问题及解决方法记录.docx
+++ b/调试过程问题及解决方法记录.docx
@@ -37,38 +37,113 @@
         <w:t>内存不够报错</w:t>
       </w:r>
       <w:r>
-        <w:t xml:space="preserve"> Error: L6406E: No space in execution regions with .ANY selector matching ebook.o(.data).</w:t>
+        <w:t xml:space="preserve"> </w:t>
       </w:r>
     </w:p>
     <w:p>
       <w:pPr>
+        <w:spacing w:line="360" w:lineRule="auto"/>
+        <w:rPr>
+          <w:rFonts w:ascii="宋体" w:eastAsia="宋体" w:hAnsi="宋体"/>
+          <w:sz w:val="24"/>
+        </w:rPr>
+      </w:pPr>
+      <w:r>
+        <w:rPr>
+          <w:rFonts w:ascii="宋体" w:eastAsia="宋体" w:hAnsi="宋体" w:hint="eastAsia"/>
+          <w:b/>
+          <w:sz w:val="24"/>
+        </w:rPr>
+        <w:t>问题描述</w:t>
+      </w:r>
+      <w:r>
+        <w:rPr>
+          <w:rFonts w:ascii="宋体" w:eastAsia="宋体" w:hAnsi="宋体" w:hint="eastAsia"/>
+          <w:sz w:val="24"/>
+        </w:rPr>
+        <w:t>：</w:t>
+      </w:r>
+      <w:r>
+        <w:rPr>
+          <w:rFonts w:ascii="宋体" w:eastAsia="宋体" w:hAnsi="宋体" w:hint="eastAsia"/>
+          <w:sz w:val="24"/>
+        </w:rPr>
+        <w:t>编译时出现</w:t>
+      </w:r>
+      <w:r>
+        <w:rPr>
+          <w:rFonts w:ascii="宋体" w:eastAsia="宋体" w:hAnsi="宋体"/>
+          <w:sz w:val="24"/>
+        </w:rPr>
+        <w:t>Error: L6406E: No space in execution regions with .ANY selector matching ebook.o(.data).</w:t>
+      </w:r>
+    </w:p>
+    <w:p>
+      <w:pPr>
+        <w:spacing w:line="360" w:lineRule="auto"/>
+        <w:rPr>
+          <w:rFonts w:ascii="宋体" w:eastAsia="宋体" w:hAnsi="宋体"/>
+          <w:sz w:val="24"/>
+        </w:rPr>
+      </w:pPr>
+      <w:r>
+        <w:rPr>
+          <w:rFonts w:ascii="宋体" w:eastAsia="宋体" w:hAnsi="宋体" w:hint="eastAsia"/>
+          <w:b/>
+          <w:sz w:val="24"/>
+        </w:rPr>
+        <w:t>解决办法</w:t>
+      </w:r>
+      <w:r>
+        <w:rPr>
+          <w:rFonts w:ascii="宋体" w:eastAsia="宋体" w:hAnsi="宋体" w:hint="eastAsia"/>
+          <w:sz w:val="24"/>
+        </w:rPr>
+        <w:t>：</w:t>
+      </w:r>
+      <w:r>
+        <w:rPr>
+          <w:rFonts w:ascii="宋体" w:eastAsia="宋体" w:hAnsi="宋体"/>
+          <w:sz w:val="24"/>
+        </w:rPr>
+        <w:t>M</w:t>
+      </w:r>
+      <w:r>
+        <w:rPr>
+          <w:rFonts w:ascii="宋体" w:eastAsia="宋体" w:hAnsi="宋体" w:hint="eastAsia"/>
+          <w:sz w:val="24"/>
+        </w:rPr>
+        <w:t>alloc中管理的内部空间大小减小</w:t>
+      </w:r>
+      <w:r>
+        <w:rPr>
+          <w:rFonts w:ascii="宋体" w:eastAsia="宋体" w:hAnsi="宋体" w:hint="eastAsia"/>
+          <w:sz w:val="24"/>
+        </w:rPr>
+        <w:t>（原为160k，现减小为100k）</w:t>
+      </w:r>
+      <w:r>
+        <w:rPr>
+          <w:rFonts w:ascii="宋体" w:eastAsia="宋体" w:hAnsi="宋体" w:hint="eastAsia"/>
+          <w:sz w:val="24"/>
+        </w:rPr>
+        <w:t>。</w:t>
+      </w:r>
+    </w:p>
+    <w:p>
+      <w:pPr>
+        <w:spacing w:line="360" w:lineRule="auto"/>
+      </w:pPr>
+    </w:p>
+    <w:p>
+      <w:pPr>
+        <w:spacing w:line="360" w:lineRule="auto"/>
         <w:rPr>
           <w:rFonts w:hint="eastAsia"/>
         </w:rPr>
       </w:pPr>
-      <w:r>
-        <w:t>M</w:t>
-      </w:r>
-      <w:r>
-        <w:rPr>
-          <w:rFonts w:hint="eastAsia"/>
-        </w:rPr>
-        <w:t>alloc中管理的内部空间大小减小</w:t>
-      </w:r>
-      <w:r>
-        <w:rPr>
-          <w:rFonts w:hint="eastAsia"/>
-        </w:rPr>
-        <w:t>（原为160k，现减小为100k</w:t>
-      </w:r>
       <w:bookmarkStart w:id="0" w:name="_GoBack"/>
       <w:bookmarkEnd w:id="0"/>
-      <w:r>
-        <w:rPr>
-          <w:rFonts w:hint="eastAsia"/>
-        </w:rPr>
-        <w:t>）</w:t>
-      </w:r>
     </w:p>
     <w:sectPr>
       <w:pgSz w:w="11906" w:h="16838"/>

</xml_diff>

<commit_message>
fix task.c file，the 9D
</commit_message>
<xml_diff>
--- a/调试过程问题及解决方法记录.docx
+++ b/调试过程问题及解决方法记录.docx
@@ -168,7 +168,11 @@
     </w:p>
     <w:p>
       <w:pPr>
-        <w:spacing w:line="360" w:lineRule="auto"/>
+        <w:pStyle w:val="1"/>
+        <w:numPr>
+          <w:ilvl w:val="0"/>
+          <w:numId w:val="1"/>
+        </w:numPr>
       </w:pPr>
       <w:r>
         <w:t>9</w:t>
@@ -177,24 +181,68 @@
         <w:rPr>
           <w:rFonts w:hint="eastAsia"/>
         </w:rPr>
-        <w:t>D测试时进入Hardfault</w:t>
-      </w:r>
-    </w:p>
-    <w:p>
-      <w:pPr>
-        <w:spacing w:line="360" w:lineRule="auto"/>
-        <w:rPr>
-          <w:rFonts w:hint="eastAsia"/>
-        </w:rPr>
-      </w:pPr>
-      <w:r>
-        <w:rPr>
-          <w:rFonts w:hint="eastAsia"/>
-        </w:rPr>
-        <w:t>水平仪数值错误且变化太慢</w:t>
+        <w:t>D测试时进入Ha</w:t>
       </w:r>
       <w:bookmarkStart w:id="0" w:name="_GoBack"/>
       <w:bookmarkEnd w:id="0"/>
+      <w:r>
+        <w:rPr>
+          <w:rFonts w:hint="eastAsia"/>
+        </w:rPr>
+        <w:t>rdfault</w:t>
+      </w:r>
+    </w:p>
+    <w:p>
+      <w:pPr>
+        <w:spacing w:line="360" w:lineRule="auto"/>
+        <w:rPr>
+          <w:rFonts w:hint="eastAsia"/>
+        </w:rPr>
+      </w:pPr>
+      <w:r>
+        <w:rPr>
+          <w:rFonts w:hint="eastAsia"/>
+        </w:rPr>
+        <w:t>修改task</w:t>
+      </w:r>
+      <w:r>
+        <w:t>.c</w:t>
+      </w:r>
+      <w:r>
+        <w:rPr>
+          <w:rFonts w:hint="eastAsia"/>
+        </w:rPr>
+        <w:t>文件中，36行，由</w:t>
+      </w:r>
+      <w:r>
+        <w:t>OSTaskCreate</w:t>
+      </w:r>
+      <w:r>
+        <w:rPr>
+          <w:rFonts w:hint="eastAsia"/>
+        </w:rPr>
+        <w:t>修改为</w:t>
+      </w:r>
+      <w:r>
+        <w:t>OSTaskCreate</w:t>
+      </w:r>
+      <w:r>
+        <w:rPr>
+          <w:rFonts w:hint="eastAsia"/>
+        </w:rPr>
+        <w:t>Ext。修改后立即正常使用</w:t>
+      </w:r>
+    </w:p>
+    <w:p>
+      <w:pPr>
+        <w:spacing w:line="360" w:lineRule="auto"/>
+      </w:pPr>
+      <w:r>
+        <w:rPr>
+          <w:rFonts w:hint="eastAsia"/>
+        </w:rPr>
+        <w:t>水平仪数值错误且变化太慢</w:t>
+      </w:r>
     </w:p>
     <w:p>
       <w:pPr>

</xml_diff>